<commit_message>
Projeto Versão 1.11 e Projeto Simplicado v1.0
</commit_message>
<xml_diff>
--- a/pre-projeto-mestrado-ufrrj.docx
+++ b/pre-projeto-mestrado-ufrrj.docx
@@ -504,7 +504,7 @@
           <w:pPr>
             <w:pStyle w:val="CabealhodoSumrio"/>
             <w:spacing w:before="0" w:after="120" w:line="360" w:lineRule="auto"/>
-            <w:jc w:val="both"/>
+            <w:jc w:val="center"/>
             <w:rPr>
               <w:rFonts w:ascii="Times New Roman" w:hAnsi="Times New Roman" w:cs="Times New Roman"/>
               <w:color w:val="auto"/>
@@ -740,8 +740,8 @@
               <w:b w:val="0"/>
               <w:caps w:val="0"/>
               <w:noProof/>
-              <w:sz w:val="20"/>
-              <w:szCs w:val="20"/>
+              <w:sz w:val="22"/>
+              <w:szCs w:val="22"/>
             </w:rPr>
             <w:t>2.1 Objetivos Específicos</w:t>
           </w:r>
@@ -908,8 +908,8 @@
               <w:rFonts w:ascii="Times New Roman" w:hAnsi="Times New Roman"/>
               <w:b w:val="0"/>
               <w:noProof/>
-              <w:sz w:val="20"/>
-              <w:szCs w:val="20"/>
+              <w:sz w:val="22"/>
+              <w:szCs w:val="22"/>
             </w:rPr>
             <w:t xml:space="preserve">3.1 </w:t>
           </w:r>
@@ -919,8 +919,8 @@
               <w:b w:val="0"/>
               <w:caps w:val="0"/>
               <w:noProof/>
-              <w:sz w:val="20"/>
-              <w:szCs w:val="20"/>
+              <w:sz w:val="22"/>
+              <w:szCs w:val="22"/>
             </w:rPr>
             <w:t xml:space="preserve">Educação do Campo e Instituto Federal de Educação, Ciência d Tecnologia de Roraima – </w:t>
           </w:r>
@@ -931,8 +931,8 @@
               <w:i/>
               <w:caps w:val="0"/>
               <w:noProof/>
-              <w:sz w:val="20"/>
-              <w:szCs w:val="20"/>
+              <w:sz w:val="22"/>
+              <w:szCs w:val="22"/>
             </w:rPr>
             <w:t>Campus</w:t>
           </w:r>
@@ -942,8 +942,8 @@
               <w:b w:val="0"/>
               <w:caps w:val="0"/>
               <w:noProof/>
-              <w:sz w:val="20"/>
-              <w:szCs w:val="20"/>
+              <w:sz w:val="22"/>
+              <w:szCs w:val="22"/>
             </w:rPr>
             <w:t xml:space="preserve"> Novo Paraíso</w:t>
           </w:r>
@@ -1040,8 +1040,8 @@
               <w:b w:val="0"/>
               <w:caps w:val="0"/>
               <w:noProof/>
-              <w:sz w:val="20"/>
-              <w:szCs w:val="20"/>
+              <w:sz w:val="22"/>
+              <w:szCs w:val="22"/>
             </w:rPr>
             <w:t xml:space="preserve">3.2 </w:t>
           </w:r>
@@ -1051,8 +1051,8 @@
               <w:b w:val="0"/>
               <w:caps w:val="0"/>
               <w:noProof/>
-              <w:sz w:val="20"/>
-              <w:szCs w:val="20"/>
+              <w:sz w:val="22"/>
+              <w:szCs w:val="22"/>
             </w:rPr>
             <w:t>Tecnologias Digitais e Jogos Digitais Educacionais</w:t>
           </w:r>
@@ -1535,7 +1535,15 @@
         <w:t>"</w:t>
       </w:r>
       <w:r>
-        <w:t xml:space="preserve"> (Gheller, </w:t>
+        <w:t xml:space="preserve"> (</w:t>
+      </w:r>
+      <w:proofErr w:type="spellStart"/>
+      <w:r>
+        <w:t>Gheller</w:t>
+      </w:r>
+      <w:proofErr w:type="spellEnd"/>
+      <w:r>
+        <w:t xml:space="preserve">, </w:t>
       </w:r>
       <w:r>
         <w:t>2015</w:t>
@@ -1550,10 +1558,7 @@
         <w:t>p. XXX</w:t>
       </w:r>
       <w:r>
-        <w:t>)</w:t>
-      </w:r>
-      <w:r>
-        <w:t>.</w:t>
+        <w:t>).</w:t>
       </w:r>
     </w:p>
     <w:p>
@@ -1565,7 +1570,15 @@
         <w:t xml:space="preserve">Segundo Medeiros </w:t>
       </w:r>
       <w:r>
-        <w:t>e Falkembach (2013)</w:t>
+        <w:t xml:space="preserve">e </w:t>
+      </w:r>
+      <w:proofErr w:type="spellStart"/>
+      <w:r>
+        <w:t>Falkembach</w:t>
+      </w:r>
+      <w:proofErr w:type="spellEnd"/>
+      <w:r>
+        <w:t xml:space="preserve"> (2013)</w:t>
       </w:r>
       <w:r>
         <w:t xml:space="preserve"> "</w:t>
@@ -1577,7 +1590,19 @@
         <w:t xml:space="preserve"> [...]"</w:t>
       </w:r>
       <w:r>
-        <w:t xml:space="preserve">, que interfere </w:t>
+        <w:t xml:space="preserve">, </w:t>
+      </w:r>
+      <w:r>
+        <w:t>e acabam</w:t>
+      </w:r>
+      <w:r>
+        <w:t xml:space="preserve"> interfer</w:t>
+      </w:r>
+      <w:r>
+        <w:t>indo</w:t>
+      </w:r>
+      <w:r>
+        <w:t xml:space="preserve"> </w:t>
       </w:r>
       <w:r>
         <w:t xml:space="preserve">diretamente </w:t>
@@ -1645,7 +1670,15 @@
         <w:t>e</w:t>
       </w:r>
       <w:r>
-        <w:t xml:space="preserve"> Falkembach, 2013</w:t>
+        <w:t xml:space="preserve"> </w:t>
+      </w:r>
+      <w:proofErr w:type="spellStart"/>
+      <w:r>
+        <w:t>Falkembach</w:t>
+      </w:r>
+      <w:proofErr w:type="spellEnd"/>
+      <w:r>
+        <w:t>, 2013</w:t>
       </w:r>
       <w:r>
         <w:t xml:space="preserve">, </w:t>
@@ -1695,8 +1728,13 @@
       <w:r>
         <w:t xml:space="preserve"> </w:t>
       </w:r>
-      <w:r>
-        <w:t xml:space="preserve">Castells </w:t>
+      <w:proofErr w:type="spellStart"/>
+      <w:r>
+        <w:t>Castells</w:t>
+      </w:r>
+      <w:proofErr w:type="spellEnd"/>
+      <w:r>
+        <w:t xml:space="preserve"> </w:t>
       </w:r>
       <w:r>
         <w:t xml:space="preserve">(1999) afirma que </w:t>
@@ -1756,8 +1794,13 @@
         <w:t xml:space="preserve"> </w:t>
       </w:r>
       <w:r>
-        <w:t>Educação está sendo diretamente estimulada pelas TDs</w:t>
-      </w:r>
+        <w:t xml:space="preserve">Educação está sendo diretamente estimulada pelas </w:t>
+      </w:r>
+      <w:proofErr w:type="spellStart"/>
+      <w:r>
+        <w:t>TDs</w:t>
+      </w:r>
+      <w:proofErr w:type="spellEnd"/>
       <w:r>
         <w:t>,</w:t>
       </w:r>
@@ -1768,10 +1811,24 @@
         <w:t xml:space="preserve">conforme afirmam </w:t>
       </w:r>
       <w:r>
-        <w:t>(Frosi &amp; Schlemmer, 2010, p115):</w:t>
-      </w:r>
-      <w:bookmarkStart w:id="1" w:name="_GoBack"/>
-      <w:bookmarkEnd w:id="1"/>
+        <w:t>(</w:t>
+      </w:r>
+      <w:proofErr w:type="spellStart"/>
+      <w:r>
+        <w:t>Frosi</w:t>
+      </w:r>
+      <w:proofErr w:type="spellEnd"/>
+      <w:r>
+        <w:t xml:space="preserve"> &amp; </w:t>
+      </w:r>
+      <w:proofErr w:type="spellStart"/>
+      <w:r>
+        <w:t>Schlemmer</w:t>
+      </w:r>
+      <w:proofErr w:type="spellEnd"/>
+      <w:r>
+        <w:t>, 2010, p115):</w:t>
+      </w:r>
     </w:p>
     <w:p>
       <w:pPr>
@@ -1785,7 +1842,29 @@
           <w:color w:val="auto"/>
           <w:lang w:eastAsia="en-US"/>
         </w:rPr>
-        <w:t>"Entre os segmentos da sociedade que vem sendo provocados pela presença das tecnologias, principalmente as digitais, está a Educação. Nela as tecnologias digitais (TDs) têm impulsionado mudanças e transformações significativas, vinculadas aos processos de ensinar e de aprender, fazendo surgir novas teorias que ampliam a compreensão, até então existente, sobre como se dá a aprendizagem</w:t>
+        <w:t>"Entre os segmentos da sociedade que vem sendo provocados pela presença das tecnologias, principalmente as digitais, está a Educação. Nela as tecnologias digitais (</w:t>
+      </w:r>
+      <w:proofErr w:type="spellStart"/>
+      <w:r>
+        <w:rPr>
+          <w:rStyle w:val="CitaoChar"/>
+          <w:i w:val="0"/>
+          <w:iCs w:val="0"/>
+          <w:color w:val="auto"/>
+          <w:lang w:eastAsia="en-US"/>
+        </w:rPr>
+        <w:t>TDs</w:t>
+      </w:r>
+      <w:proofErr w:type="spellEnd"/>
+      <w:r>
+        <w:rPr>
+          <w:rStyle w:val="CitaoChar"/>
+          <w:i w:val="0"/>
+          <w:iCs w:val="0"/>
+          <w:color w:val="auto"/>
+          <w:lang w:eastAsia="en-US"/>
+        </w:rPr>
+        <w:t>) têm impulsionado mudanças e transformações significativas, vinculadas aos processos de ensinar e de aprender, fazendo surgir novas teorias que ampliam a compreensão, até então existente, sobre como se dá a aprendizagem</w:t>
       </w:r>
       <w:r>
         <w:rPr>
@@ -2088,13 +2167,37 @@
         <w:t xml:space="preserve">especificidades </w:t>
       </w:r>
       <w:r>
-        <w:t>e observando as TDs por meio dos jogos digitais educacionais como um</w:t>
-      </w:r>
-      <w:r>
-        <w:t>a ferramenta potencializadora para este fim</w:t>
-      </w:r>
-      <w:r>
-        <w:t>, entende-se como mérito investigar a utilização de tecnologias digitais como ferramenta pedagógica no processo de ensino-aprendizagem</w:t>
+        <w:t xml:space="preserve">e observando as </w:t>
+      </w:r>
+      <w:proofErr w:type="spellStart"/>
+      <w:r>
+        <w:t>TDs</w:t>
+      </w:r>
+      <w:proofErr w:type="spellEnd"/>
+      <w:r>
+        <w:t xml:space="preserve"> por meio dos jogos digitais educacionais como um</w:t>
+      </w:r>
+      <w:r>
+        <w:t xml:space="preserve">a ferramenta </w:t>
+      </w:r>
+      <w:proofErr w:type="spellStart"/>
+      <w:r>
+        <w:t>potencializadora</w:t>
+      </w:r>
+      <w:proofErr w:type="spellEnd"/>
+      <w:r>
+        <w:t xml:space="preserve"> para este fim</w:t>
+      </w:r>
+      <w:r>
+        <w:t xml:space="preserve">, entende-se como mérito investigar a utilização de tecnologias digitais como ferramenta pedagógica no </w:t>
+      </w:r>
+      <w:proofErr w:type="gramStart"/>
+      <w:r>
+        <w:t>processo</w:t>
+      </w:r>
+      <w:proofErr w:type="gramEnd"/>
+      <w:r>
+        <w:t xml:space="preserve"> de ensino-aprendizagem</w:t>
       </w:r>
       <w:r>
         <w:t xml:space="preserve"> </w:t>
@@ -2157,7 +2260,7 @@
           <w:szCs w:val="24"/>
         </w:rPr>
       </w:pPr>
-      <w:bookmarkStart w:id="2" w:name="_Toc453742688"/>
+      <w:bookmarkStart w:id="1" w:name="_Toc453742688"/>
       <w:r>
         <w:rPr>
           <w:rFonts w:ascii="Times New Roman" w:hAnsi="Times New Roman" w:cs="Times New Roman"/>
@@ -2168,7 +2271,7 @@
         </w:rPr>
         <w:t>Objetivo Geral</w:t>
       </w:r>
-      <w:bookmarkEnd w:id="2"/>
+      <w:bookmarkEnd w:id="1"/>
     </w:p>
     <w:p>
       <w:pPr>
@@ -2258,7 +2361,7 @@
           <w:szCs w:val="24"/>
         </w:rPr>
       </w:pPr>
-      <w:bookmarkStart w:id="3" w:name="_Toc453742689"/>
+      <w:bookmarkStart w:id="2" w:name="_Toc453742689"/>
       <w:r>
         <w:rPr>
           <w:rFonts w:ascii="Times New Roman" w:hAnsi="Times New Roman" w:cs="Times New Roman"/>
@@ -2269,7 +2372,7 @@
         </w:rPr>
         <w:t>Objetivos Específicos</w:t>
       </w:r>
-      <w:bookmarkEnd w:id="3"/>
+      <w:bookmarkEnd w:id="2"/>
     </w:p>
     <w:p>
       <w:pPr>
@@ -2409,7 +2512,7 @@
           <w:szCs w:val="24"/>
         </w:rPr>
       </w:pPr>
-      <w:bookmarkStart w:id="4" w:name="_Toc453742690"/>
+      <w:bookmarkStart w:id="3" w:name="_Toc453742690"/>
       <w:r>
         <w:rPr>
           <w:rFonts w:ascii="Times New Roman" w:hAnsi="Times New Roman" w:cs="Times New Roman"/>
@@ -2421,7 +2524,7 @@
         <w:lastRenderedPageBreak/>
         <w:t>Referencial Teórico</w:t>
       </w:r>
-      <w:bookmarkEnd w:id="4"/>
+      <w:bookmarkEnd w:id="3"/>
     </w:p>
     <w:p>
       <w:pPr>
@@ -2440,7 +2543,7 @@
           <w:szCs w:val="24"/>
         </w:rPr>
       </w:pPr>
-      <w:bookmarkStart w:id="5" w:name="_Toc453742691"/>
+      <w:bookmarkStart w:id="4" w:name="_Toc453742691"/>
       <w:r>
         <w:rPr>
           <w:rFonts w:ascii="Times New Roman" w:hAnsi="Times New Roman" w:cs="Times New Roman"/>
@@ -2471,7 +2574,7 @@
         </w:rPr>
         <w:t xml:space="preserve"> Instituto Federal de Educação, Ciência e Tecnologia de Roraima – Campus Novo Paraíso</w:t>
       </w:r>
-      <w:bookmarkEnd w:id="5"/>
+      <w:bookmarkEnd w:id="4"/>
     </w:p>
     <w:p>
       <w:pPr>
@@ -2479,7 +2582,68 @@
         <w:ind w:firstLine="360"/>
       </w:pPr>
       <w:r>
-        <w:t>Em oposição a este fato histórico, foram aprovadas pelo Conselho Nacional de Educação (CNE) as Resoluções CNE/CEB Nº 1 de 03 de abril de 2002 e Nº 2 de 28 de abril de 2008, que respectivamente, institui Diretrizes Operacionais para a Educação Básica nas Escolas do Campo e estabelece diretrizes complementares, normas e princípios para o desenvolvimento de políticas públicas de atendimento da Educação Básica do Campo</w:t>
+        <w:t xml:space="preserve">A </w:t>
+      </w:r>
+      <w:r>
+        <w:t>E</w:t>
+      </w:r>
+      <w:r>
+        <w:t xml:space="preserve">ducação no </w:t>
+      </w:r>
+      <w:r>
+        <w:t>Campo</w:t>
+      </w:r>
+      <w:r>
+        <w:t xml:space="preserve"> no Brasil, historicamente </w:t>
+      </w:r>
+      <w:r>
+        <w:t>sofreu com a inexistência de políticas publicas que atendesse as demandas sociais da zona rural.</w:t>
+      </w:r>
+      <w:r>
+        <w:t xml:space="preserve"> </w:t>
+      </w:r>
+      <w:r>
+        <w:t>Segundo (Leite, 1999, p.14):</w:t>
+      </w:r>
+    </w:p>
+    <w:p>
+      <w:pPr>
+        <w:pStyle w:val="CitaoDireta"/>
+      </w:pPr>
+      <w:r>
+        <w:t>"</w:t>
+      </w:r>
+      <w:r>
+        <w:t>A educação rural no Brasil, por mot</w:t>
+      </w:r>
+      <w:r>
+        <w:t xml:space="preserve">ivos </w:t>
+      </w:r>
+      <w:proofErr w:type="spellStart"/>
+      <w:r>
+        <w:t>sócio-</w:t>
+      </w:r>
+      <w:r>
+        <w:t>culturais</w:t>
+      </w:r>
+      <w:proofErr w:type="spellEnd"/>
+      <w:r>
+        <w:t>, sempre foi relegada a planos inferiores e teve por retaguarda ideológica o elitismo acentuado do processo educacional aqui instalado pelos</w:t>
+      </w:r>
+      <w:r>
+        <w:t xml:space="preserve"> jesuítas e a interpretação po</w:t>
+      </w:r>
+      <w:r>
+        <w:t xml:space="preserve">lítico-ideológica da oligarquia agrária, conhecida popularmente </w:t>
+      </w:r>
+      <w:r>
+        <w:t>na expres</w:t>
+      </w:r>
+      <w:r>
+        <w:t xml:space="preserve">são: “gente da roça não carece de estudos. </w:t>
+      </w:r>
+      <w:r>
+        <w:t>Isso é coisa de gente da cidade".</w:t>
       </w:r>
     </w:p>
     <w:p>
@@ -2491,16 +2655,37 @@
         </w:rPr>
       </w:pPr>
       <w:r>
+        <w:t xml:space="preserve">Entretanto, </w:t>
+      </w:r>
+      <w:r>
+        <w:t>foram aprovadas pelo Conselho Nacional de Educação (CNE) as Resoluções CNE/CEB Nº 1 de 03 de abril de 2002 e Nº 2 de 28 de abril de 2008, que respectivamente, institui Diretrizes Operacionais para a Educação Básica nas Escolas do Campo e estabelece diretrizes complementares, normas e princípios para o desenvolvimento de políticas públicas de atendimento da Educação Básica do Campo</w:t>
+      </w:r>
+      <w:r>
+        <w:t xml:space="preserve">. </w:t>
+      </w:r>
+      <w:r>
         <w:rPr>
-          <w:color w:val="FF0000"/>
+          <w:color w:val="000000" w:themeColor="text1"/>
         </w:rPr>
-        <w:t xml:space="preserve">A resolução </w:t>
+        <w:t>Esta</w:t>
       </w:r>
       <w:r>
         <w:rPr>
-          <w:color w:val="FF0000"/>
+          <w:color w:val="000000" w:themeColor="text1"/>
         </w:rPr>
-        <w:t xml:space="preserve">define que </w:t>
+        <w:t xml:space="preserve"> resolução define que</w:t>
+      </w:r>
+      <w:r>
+        <w:rPr>
+          <w:color w:val="000000" w:themeColor="text1"/>
+        </w:rPr>
+        <w:t>:</w:t>
+      </w:r>
+      <w:r>
+        <w:rPr>
+          <w:color w:val="000000" w:themeColor="text1"/>
+        </w:rPr>
+        <w:t xml:space="preserve"> </w:t>
       </w:r>
     </w:p>
     <w:p>
@@ -2538,56 +2723,12 @@
     <w:p>
       <w:pPr>
         <w:pStyle w:val="ParagrafoNormal"/>
-        <w:ind w:firstLine="360"/>
-      </w:pPr>
-      <w:r>
-        <w:t xml:space="preserve">Segundo </w:t>
-      </w:r>
-      <w:r>
-        <w:t>(Leite, 1999, p.14):</w:t>
-      </w:r>
-    </w:p>
-    <w:p>
-      <w:pPr>
-        <w:pStyle w:val="CitaoDireta"/>
-      </w:pPr>
-      <w:r>
-        <w:t>"</w:t>
-      </w:r>
-      <w:r>
-        <w:t>A educação rural no Brasil, por mot</w:t>
-      </w:r>
-      <w:r>
-        <w:t>ivos sócio-</w:t>
-      </w:r>
-      <w:r>
-        <w:t>culturais, sempre foi relegada a planos inferiores e teve por retaguarda ideológica o elitismo acentuado do processo educacional aqui instalado pelos</w:t>
-      </w:r>
-      <w:r>
-        <w:t xml:space="preserve"> jesuítas e a interpretação po</w:t>
-      </w:r>
-      <w:r>
-        <w:t xml:space="preserve">lítico-ideológica da oligarquia agrária, conhecida popularmente </w:t>
-      </w:r>
-      <w:r>
-        <w:t>na expres</w:t>
-      </w:r>
-      <w:r>
-        <w:t xml:space="preserve">são: “gente da roça não carece de estudos. </w:t>
-      </w:r>
-      <w:r>
-        <w:t>Isso é coisa de gente da cidade".</w:t>
-      </w:r>
-    </w:p>
-    <w:p>
-      <w:pPr>
-        <w:pStyle w:val="ParagrafoNormal"/>
-      </w:pPr>
-      <w:r>
-        <w:t>Para desenvolver a Educação do Campo n</w:t>
-      </w:r>
-      <w:r>
-        <w:t xml:space="preserve">o Estado de Roraima, </w:t>
+      </w:pPr>
+      <w:r>
+        <w:t>O</w:t>
+      </w:r>
+      <w:r>
+        <w:t xml:space="preserve"> Governo Federal por meio d</w:t>
       </w:r>
       <w:r>
         <w:t>o</w:t>
@@ -2617,13 +2758,10 @@
         <w:t xml:space="preserve"> </w:t>
       </w:r>
       <w:r>
-        <w:t xml:space="preserve">está </w:t>
-      </w:r>
-      <w:r>
-        <w:t>localizado</w:t>
-      </w:r>
-      <w:r>
-        <w:t xml:space="preserve"> na zona rural do município de Caracaraí,</w:t>
+        <w:t xml:space="preserve">desenvolve a Educação do Campo no Estado de Roraima. Esta unidade está localizada na </w:t>
+      </w:r>
+      <w:r>
+        <w:t>zona rural do município de Caracaraí,</w:t>
       </w:r>
       <w:r>
         <w:t xml:space="preserve"> </w:t>
@@ -3056,8 +3194,16 @@
         <w:rPr>
           <w:color w:val="000000" w:themeColor="text1"/>
         </w:rPr>
-        <w:t>Fonte: Google Maps</w:t>
-      </w:r>
+        <w:t xml:space="preserve">Fonte: Google </w:t>
+      </w:r>
+      <w:proofErr w:type="spellStart"/>
+      <w:r>
+        <w:rPr>
+          <w:color w:val="000000" w:themeColor="text1"/>
+        </w:rPr>
+        <w:t>Maps</w:t>
+      </w:r>
+      <w:proofErr w:type="spellEnd"/>
       <w:r>
         <w:rPr>
           <w:color w:val="000000" w:themeColor="text1"/>
@@ -3083,7 +3229,7 @@
         <w:rPr>
           <w:color w:val="000000" w:themeColor="text1"/>
         </w:rPr>
-        <w:t>O</w:t>
+        <w:t>Conforme ilustra a Figura 1, o</w:t>
       </w:r>
       <w:r>
         <w:rPr>
@@ -3138,8 +3284,44 @@
         <w:rPr>
           <w:color w:val="000000" w:themeColor="text1"/>
         </w:rPr>
-        <w:t>Caracaraí, São Luiz do Anauá, São João da Baliza, Rorainópolis, Caroebe e Cantá</w:t>
-      </w:r>
+        <w:t xml:space="preserve">Caracaraí, São Luiz do </w:t>
+      </w:r>
+      <w:proofErr w:type="spellStart"/>
+      <w:r>
+        <w:rPr>
+          <w:color w:val="000000" w:themeColor="text1"/>
+        </w:rPr>
+        <w:t>Anauá</w:t>
+      </w:r>
+      <w:proofErr w:type="spellEnd"/>
+      <w:r>
+        <w:rPr>
+          <w:color w:val="000000" w:themeColor="text1"/>
+        </w:rPr>
+        <w:t xml:space="preserve">, São João da Baliza, Rorainópolis, </w:t>
+      </w:r>
+      <w:proofErr w:type="spellStart"/>
+      <w:r>
+        <w:rPr>
+          <w:color w:val="000000" w:themeColor="text1"/>
+        </w:rPr>
+        <w:t>Caroebe</w:t>
+      </w:r>
+      <w:proofErr w:type="spellEnd"/>
+      <w:r>
+        <w:rPr>
+          <w:color w:val="000000" w:themeColor="text1"/>
+        </w:rPr>
+        <w:t xml:space="preserve"> e </w:t>
+      </w:r>
+      <w:proofErr w:type="spellStart"/>
+      <w:r>
+        <w:rPr>
+          <w:color w:val="000000" w:themeColor="text1"/>
+        </w:rPr>
+        <w:t>Cantá</w:t>
+      </w:r>
+      <w:proofErr w:type="spellEnd"/>
       <w:r>
         <w:rPr>
           <w:color w:val="000000" w:themeColor="text1"/>
@@ -3200,7 +3382,7 @@
           <w:szCs w:val="24"/>
         </w:rPr>
       </w:pPr>
-      <w:bookmarkStart w:id="6" w:name="_Toc453742692"/>
+      <w:bookmarkStart w:id="5" w:name="_Toc453742692"/>
       <w:r>
         <w:rPr>
           <w:rFonts w:ascii="Times New Roman" w:hAnsi="Times New Roman" w:cs="Times New Roman"/>
@@ -3221,18 +3403,34 @@
         </w:rPr>
         <w:t xml:space="preserve"> e Jogos Digitais Educacionais</w:t>
       </w:r>
-      <w:bookmarkEnd w:id="6"/>
+      <w:bookmarkEnd w:id="5"/>
     </w:p>
     <w:p>
       <w:pPr>
         <w:pStyle w:val="ParagrafoNormal"/>
-        <w:numPr>
-          <w:ilvl w:val="0"/>
-          <w:numId w:val="2"/>
-        </w:numPr>
-      </w:pPr>
-      <w:r>
-        <w:t xml:space="preserve">Atualmente as Tecnologias da Informação e Comunicação (TIC) trazem a possibilidade de tornar o processo de ensino aprendizagem mais dinâmico e inovador ao jovem aluno que vive no campo, como evidenciado em Hax </w:t>
+      </w:pPr>
+      <w:r>
+        <w:t>A</w:t>
+      </w:r>
+      <w:r>
+        <w:t xml:space="preserve">tualmente as </w:t>
+      </w:r>
+      <w:r>
+        <w:t>Te</w:t>
+      </w:r>
+      <w:r>
+        <w:t xml:space="preserve">cnologias Digitais (TD) </w:t>
+      </w:r>
+      <w:r>
+        <w:t xml:space="preserve">trazem a possibilidade de tornar o processo de ensino aprendizagem mais dinâmico e inovador ao jovem aluno que vive no campo, como evidenciado em </w:t>
+      </w:r>
+      <w:proofErr w:type="spellStart"/>
+      <w:r>
+        <w:t>Hax</w:t>
+      </w:r>
+      <w:proofErr w:type="spellEnd"/>
+      <w:r>
+        <w:t xml:space="preserve"> </w:t>
       </w:r>
       <w:r>
         <w:rPr>
@@ -3241,7 +3439,15 @@
         <w:t>et al</w:t>
       </w:r>
       <w:r>
-        <w:t xml:space="preserve"> (2015), Rossa </w:t>
+        <w:t xml:space="preserve"> (2015), </w:t>
+      </w:r>
+      <w:proofErr w:type="spellStart"/>
+      <w:r>
+        <w:t>Rossa</w:t>
+      </w:r>
+      <w:proofErr w:type="spellEnd"/>
+      <w:r>
+        <w:t xml:space="preserve"> </w:t>
       </w:r>
       <w:r>
         <w:rPr>
@@ -3250,7 +3456,15 @@
         <w:t>et al</w:t>
       </w:r>
       <w:r>
-        <w:t xml:space="preserve"> (2014) e Hax </w:t>
+        <w:t xml:space="preserve"> (2014) e </w:t>
+      </w:r>
+      <w:proofErr w:type="spellStart"/>
+      <w:r>
+        <w:t>Hax</w:t>
+      </w:r>
+      <w:proofErr w:type="spellEnd"/>
+      <w:r>
+        <w:t xml:space="preserve"> </w:t>
       </w:r>
       <w:r>
         <w:rPr>
@@ -3265,153 +3479,163 @@
     <w:p>
       <w:pPr>
         <w:pStyle w:val="ParagrafoNormal"/>
-        <w:numPr>
-          <w:ilvl w:val="0"/>
-          <w:numId w:val="2"/>
-        </w:numPr>
-      </w:pPr>
-      <w:r>
-        <w:t xml:space="preserve">Gafarollo e Torres (2011) afirmam que a utilização das TICs possibilita: </w:t>
+      </w:pPr>
+      <w:proofErr w:type="spellStart"/>
+      <w:r>
+        <w:t>Gafarollo</w:t>
+      </w:r>
+      <w:proofErr w:type="spellEnd"/>
+      <w:r>
+        <w:t xml:space="preserve"> e Torres (2011) afirmam que a utilização das </w:t>
+      </w:r>
+      <w:proofErr w:type="spellStart"/>
+      <w:r>
+        <w:t>TICs</w:t>
+      </w:r>
+      <w:proofErr w:type="spellEnd"/>
+      <w:r>
+        <w:t xml:space="preserve"> possibilita: </w:t>
       </w:r>
     </w:p>
     <w:p>
       <w:pPr>
-        <w:pStyle w:val="ParagrafoNormal"/>
-        <w:numPr>
-          <w:ilvl w:val="0"/>
-          <w:numId w:val="2"/>
-        </w:numPr>
-        <w:spacing w:after="200" w:line="240" w:lineRule="auto"/>
-        <w:rPr>
-          <w:sz w:val="22"/>
-          <w:szCs w:val="22"/>
-        </w:rPr>
-      </w:pPr>
-      <w:r>
-        <w:rPr>
-          <w:sz w:val="22"/>
-          <w:szCs w:val="22"/>
-        </w:rPr>
+        <w:pStyle w:val="CitaoDireta"/>
+      </w:pPr>
+      <w:r>
         <w:t>"</w:t>
       </w:r>
       <w:r>
-        <w:rPr>
-          <w:sz w:val="22"/>
-          <w:szCs w:val="22"/>
-        </w:rPr>
         <w:t xml:space="preserve">[...] </w:t>
       </w:r>
       <w:r>
-        <w:rPr>
-          <w:sz w:val="22"/>
-          <w:szCs w:val="22"/>
-        </w:rPr>
-        <w:t>trocas, intercâmbios, permutas de informações, conhecimentos, experiências, saberes e competências que ajudam as pessoas a aprenderem coletiva e colaborativamente. Isto amplia a capacidade das pessoas interpretarem, entenderem, conceberem e resolverem problemas com as quais se deparam no cotidiano".</w:t>
-      </w:r>
-    </w:p>
-    <w:p/>
-    <w:p>
-      <w:pPr>
-        <w:pStyle w:val="ParagrafoNormal"/>
-      </w:pPr>
-      <w:r>
-        <w:t>O</w:t>
-      </w:r>
-      <w:r>
-        <w:t xml:space="preserve"> uso das Tecnologias Digitais (TD) </w:t>
-      </w:r>
-      <w:r>
-        <w:t xml:space="preserve">estão a cada dia intrínsecos </w:t>
-      </w:r>
-      <w:r>
-        <w:t xml:space="preserve">no </w:t>
-      </w:r>
-      <w:r>
-        <w:t>cotidiano educação</w:t>
-      </w:r>
-      <w:r>
-        <w:t>.</w:t>
-      </w:r>
-      <w:r>
-        <w:t xml:space="preserve"> </w:t>
-      </w:r>
-      <w:r>
-        <w:t xml:space="preserve">Devido a isso, </w:t>
-      </w:r>
-      <w:r>
-        <w:t xml:space="preserve">alunos </w:t>
-      </w:r>
-      <w:r>
-        <w:t>est</w:t>
-      </w:r>
-      <w:r>
-        <w:t>ão</w:t>
-      </w:r>
-      <w:r>
-        <w:t xml:space="preserve"> diante do diferente, do lú</w:t>
-      </w:r>
-      <w:r>
-        <w:t xml:space="preserve">dico, </w:t>
-      </w:r>
-      <w:r>
-        <w:t>atrativo</w:t>
-      </w:r>
-      <w:r>
-        <w:t xml:space="preserve"> e do instigante.</w:t>
-      </w:r>
-      <w:r>
-        <w:t xml:space="preserve"> </w:t>
-      </w:r>
-      <w:r>
-        <w:t xml:space="preserve">A sua </w:t>
-      </w:r>
-      <w:r>
-        <w:lastRenderedPageBreak/>
-        <w:t xml:space="preserve">utilização possibilita </w:t>
-      </w:r>
-      <w:r>
-        <w:t>resposta imediata</w:t>
-      </w:r>
-      <w:r>
-        <w:t xml:space="preserve"> a</w:t>
-      </w:r>
-      <w:r>
-        <w:t xml:space="preserve"> indagações</w:t>
-      </w:r>
-      <w:r>
-        <w:t xml:space="preserve">, </w:t>
-      </w:r>
-      <w:r>
-        <w:t>o</w:t>
-      </w:r>
-      <w:r>
-        <w:t xml:space="preserve"> desenvolvimento do raciocínio lógico</w:t>
-      </w:r>
-      <w:r>
-        <w:t>, entre outros</w:t>
-      </w:r>
-      <w:r>
-        <w:t xml:space="preserve">. Em consequência, os alunos desenvolvem potencialidades e habilidades antes não reveladas, aguçando a definição das inteligências múltiplas. </w:t>
+        <w:t xml:space="preserve">trocas, intercâmbios, permutas de informações, conhecimentos, experiências, saberes e competências que ajudam as pessoas a aprenderem coletiva e </w:t>
+      </w:r>
+      <w:proofErr w:type="spellStart"/>
+      <w:r>
+        <w:t>colaborativamente</w:t>
+      </w:r>
+      <w:proofErr w:type="spellEnd"/>
+      <w:r>
+        <w:t xml:space="preserve">. Isto amplia a capacidade </w:t>
+      </w:r>
+      <w:proofErr w:type="gramStart"/>
+      <w:r>
+        <w:t>das</w:t>
+      </w:r>
+      <w:proofErr w:type="gramEnd"/>
+      <w:r>
+        <w:t xml:space="preserve"> pessoas interpretarem, entenderem, conceberem e resolverem problemas com as quais se deparam no cotidiano".</w:t>
       </w:r>
     </w:p>
     <w:p>
       <w:pPr>
-        <w:pStyle w:val="CitaoDireta"/>
-      </w:pPr>
-      <w:r>
-        <w:t>"</w:t>
-      </w:r>
-      <w:r>
-        <w:t>Os jogos educacionais, em termos de estratégias de aprendizagem, já provaram serem uma ferramenta útil. Independentemente da classe social, do gênero e da idade do aluno, são bem aceitos, além de serem comprovadamente mais eficazes, em muitos aspectos, que a leitura de textos</w:t>
+        <w:pStyle w:val="ParagrafoNormal"/>
+      </w:pPr>
+      <w:r>
+        <w:t>O</w:t>
+      </w:r>
+      <w:r>
+        <w:t xml:space="preserve"> uso das Tecnologias Digitais (TD) </w:t>
+      </w:r>
+      <w:r>
+        <w:t xml:space="preserve">estão a cada dia intrínsecos </w:t>
+      </w:r>
+      <w:r>
+        <w:t xml:space="preserve">no </w:t>
+      </w:r>
+      <w:r>
+        <w:t>cotidiano educação</w:t>
       </w:r>
       <w:r>
         <w:t>.</w:t>
       </w:r>
       <w:r>
-        <w:t>"</w:t>
-      </w:r>
-      <w:r>
-        <w:t xml:space="preserve"> (Furio et al. 2013)</w:t>
+        <w:t xml:space="preserve"> </w:t>
+      </w:r>
+      <w:r>
+        <w:t xml:space="preserve">Devido a isso, </w:t>
+      </w:r>
+      <w:r>
+        <w:t xml:space="preserve">os </w:t>
+      </w:r>
+      <w:r>
+        <w:t xml:space="preserve">alunos </w:t>
+      </w:r>
+      <w:r>
+        <w:t>est</w:t>
+      </w:r>
+      <w:r>
+        <w:t>ão</w:t>
+      </w:r>
+      <w:r>
+        <w:t xml:space="preserve"> </w:t>
+      </w:r>
+      <w:r>
+        <w:t xml:space="preserve">sempre </w:t>
+      </w:r>
+      <w:r>
+        <w:t>diante do diferente, do lú</w:t>
+      </w:r>
+      <w:r>
+        <w:t xml:space="preserve">dico, </w:t>
+      </w:r>
+      <w:r>
+        <w:t>atrativo</w:t>
+      </w:r>
+      <w:r>
+        <w:t xml:space="preserve"> e do instigante.</w:t>
+      </w:r>
+      <w:r>
+        <w:t xml:space="preserve"> </w:t>
+      </w:r>
+      <w:r>
+        <w:t xml:space="preserve">A sua utilização possibilita </w:t>
+      </w:r>
+      <w:r>
+        <w:t>resposta</w:t>
+      </w:r>
+      <w:r>
+        <w:t>s</w:t>
+      </w:r>
+      <w:r>
+        <w:t xml:space="preserve"> imediata</w:t>
+      </w:r>
+      <w:r>
+        <w:t xml:space="preserve"> a</w:t>
+      </w:r>
+      <w:r>
+        <w:t xml:space="preserve"> </w:t>
+      </w:r>
+      <w:r>
+        <w:t xml:space="preserve">suas </w:t>
+      </w:r>
+      <w:r>
+        <w:t>indagações</w:t>
+      </w:r>
+      <w:r>
+        <w:t xml:space="preserve">, </w:t>
+      </w:r>
+      <w:r>
+        <w:t>o</w:t>
+      </w:r>
+      <w:r>
+        <w:t xml:space="preserve"> desenvolvimento do raciocínio </w:t>
+      </w:r>
+      <w:r>
+        <w:lastRenderedPageBreak/>
+        <w:t>lógico</w:t>
+      </w:r>
+      <w:r>
+        <w:t>, entre outros</w:t>
+      </w:r>
+      <w:r>
+        <w:t xml:space="preserve">. </w:t>
+      </w:r>
+      <w:r>
+        <w:t>Por</w:t>
+      </w:r>
+      <w:r>
+        <w:t xml:space="preserve"> consequência, os alunos desenvolvem potencialidades e habilidades antes não reveladas, aguçando a definição das inteligências múltiplas. </w:t>
       </w:r>
     </w:p>
     <w:p>
@@ -3419,7 +3643,131 @@
         <w:pStyle w:val="ParagrafoNormal"/>
       </w:pPr>
       <w:r>
-        <w:t xml:space="preserve">Diversos autores defendem a utilização dos games como [Prensky 2012], [Gee 2007], [Alves 2012] e [Mattar 2010], argumentando que os ganhos decorrentes desta utilização são enormes para esta geração de Nativos Digitais, em que aprender através de aparelhos tecnológicos é algo natural e inato. </w:t>
+        <w:t xml:space="preserve">Dentre as diversas </w:t>
+      </w:r>
+      <w:proofErr w:type="spellStart"/>
+      <w:r>
+        <w:t>TDs</w:t>
+      </w:r>
+      <w:proofErr w:type="spellEnd"/>
+      <w:r>
+        <w:t>, tem-se usado largamente os Jogos Digitais Educacionais</w:t>
+      </w:r>
+      <w:r>
+        <w:t xml:space="preserve">, </w:t>
+      </w:r>
+      <w:r>
+        <w:t>"</w:t>
+      </w:r>
+      <w:r>
+        <w:t>devido à compreensão que este pode ser um caminho para promover a aprendizagem. Diferentes campos de estudo se formam em torno, cada qual se focando em aspectos específicos (computa</w:t>
+      </w:r>
+      <w:r>
+        <w:t>ção, humanas, linguística, etc.</w:t>
+      </w:r>
+      <w:r>
+        <w:t>)</w:t>
+      </w:r>
+      <w:r>
+        <w:t>" (</w:t>
+      </w:r>
+      <w:proofErr w:type="spellStart"/>
+      <w:r>
+        <w:t>Hax</w:t>
+      </w:r>
+      <w:proofErr w:type="spellEnd"/>
+      <w:r>
+        <w:t xml:space="preserve"> </w:t>
+      </w:r>
+      <w:r>
+        <w:rPr>
+          <w:i/>
+        </w:rPr>
+        <w:t>et al</w:t>
+      </w:r>
+      <w:r>
+        <w:t>, 2015, p.137)</w:t>
+      </w:r>
+      <w:r>
+        <w:t>.</w:t>
+      </w:r>
+    </w:p>
+    <w:p>
+      <w:pPr>
+        <w:pStyle w:val="ParagrafoNormal"/>
+      </w:pPr>
+      <w:r>
+        <w:t xml:space="preserve">Diversos autores defendem a utilização dos </w:t>
+      </w:r>
+      <w:r>
+        <w:t>Jogos Digitais Educacionais</w:t>
+      </w:r>
+      <w:r>
+        <w:t xml:space="preserve"> como [</w:t>
+      </w:r>
+      <w:proofErr w:type="spellStart"/>
+      <w:r>
+        <w:t>Prensky</w:t>
+      </w:r>
+      <w:proofErr w:type="spellEnd"/>
+      <w:r>
+        <w:t xml:space="preserve"> 2012], [</w:t>
+      </w:r>
+      <w:proofErr w:type="spellStart"/>
+      <w:r>
+        <w:t>Gee</w:t>
+      </w:r>
+      <w:proofErr w:type="spellEnd"/>
+      <w:r>
+        <w:t xml:space="preserve"> 2007], [Alves 2012] e [Mattar 2010], argumentando que os ganhos decorrentes desta utilização são enormes para esta geração de Nativos Digitais, em que aprender através de aparelhos tecnológicos é algo natural e inato. </w:t>
+      </w:r>
+    </w:p>
+    <w:p>
+      <w:pPr>
+        <w:pStyle w:val="ParagrafoNormal"/>
+      </w:pPr>
+      <w:r>
+        <w:t>Mesmo assim, para muitos, as atividades com games são vistas como prejudiciais ou negativas para a socialização e a aprendizagem. Na contramão dessas generalizações, aqui se ressaltam os ganhos proporcionados pelo uso de tais atividades, ressaltadas como oportunidades de educação, construção e reconstrução de valores e conceitos, enfim, de formação sociocultural</w:t>
+      </w:r>
+      <w:r>
+        <w:t>.</w:t>
+      </w:r>
+    </w:p>
+    <w:p>
+      <w:pPr>
+        <w:pStyle w:val="CitaoDireta"/>
+        <w:ind w:firstLine="0"/>
+      </w:pPr>
+      <w:r>
+        <w:t>O jogo é um elemento da cultura que contribui para o desenvolvimento social, cognitivo e afetivo dos sujeitos, se constituindo assim, em uma atividade universal, com características singulares que permitem a ressignificação de diferentes conceitos. Portanto, os diferentes jogos e em especial os jogos eletrônicos, podem ser denominados como tecnologias intelectuais (ALVES, 2007, p. 63)</w:t>
+      </w:r>
+    </w:p>
+    <w:p>
+      <w:pPr>
+        <w:pStyle w:val="ParagrafoNormal"/>
+        <w:rPr>
+          <w:color w:val="FF0000"/>
+        </w:rPr>
+      </w:pPr>
+      <w:r>
+        <w:rPr>
+          <w:color w:val="FF0000"/>
+        </w:rPr>
+        <w:t>"Os jogos educacionais, em termos de estratégias de aprendizagem, já provaram serem uma ferramenta útil. Independentemente da classe social, do gênero e da idade do aluno, são bem aceitos, além de serem comprovadamente mais eficazes, em muitos aspectos, que a leitura de textos." (</w:t>
+      </w:r>
+      <w:proofErr w:type="spellStart"/>
+      <w:r>
+        <w:rPr>
+          <w:color w:val="FF0000"/>
+        </w:rPr>
+        <w:t>Furio</w:t>
+      </w:r>
+      <w:proofErr w:type="spellEnd"/>
+      <w:r>
+        <w:rPr>
+          <w:color w:val="FF0000"/>
+        </w:rPr>
+        <w:t xml:space="preserve"> et al. 2013)</w:t>
       </w:r>
     </w:p>
     <w:p>
@@ -3430,24 +3778,6 @@
           <w:color w:val="FF0000"/>
         </w:rPr>
       </w:pPr>
-      <w:r>
-        <w:t>"</w:t>
-      </w:r>
-      <w:r>
-        <w:t>A eficácia dos softwares educativos se deve à combinação de diferentes linguagens e da multimídia, com interatividade e criatividade, típicas dos ambientes digitais. Esses se apresentam como uma ferramenta pedagógica auxiliar, propondo uma maneira diferente de ensinar e levando o escolar a aprender de forma divertida. Tais ferramentas permitem uma interação com o conteúdo, proporcionando ao jogador autonomia no aprender. Os softwares educativos constroem a vontade de jogar, estimulando o aluno a pensar e a tomar decisões a partir do momento que simula problemas e situações virtuais.</w:t>
-      </w:r>
-      <w:r>
-        <w:t>"(</w:t>
-      </w:r>
-      <w:r>
-        <w:t>p.5</w:t>
-      </w:r>
-      <w:r>
-        <w:t>)</w:t>
-      </w:r>
-      <w:r>
-        <w:t xml:space="preserve"> </w:t>
-      </w:r>
     </w:p>
     <w:p>
       <w:pPr>
@@ -3464,7 +3794,7 @@
           <w:szCs w:val="24"/>
         </w:rPr>
       </w:pPr>
-      <w:bookmarkStart w:id="7" w:name="_Toc453742693"/>
+      <w:bookmarkStart w:id="6" w:name="_Toc453742693"/>
       <w:r>
         <w:rPr>
           <w:rFonts w:ascii="Times New Roman" w:hAnsi="Times New Roman" w:cs="Times New Roman"/>
@@ -3475,7 +3805,7 @@
         </w:rPr>
         <w:t>Metodologia</w:t>
       </w:r>
-      <w:bookmarkEnd w:id="7"/>
+      <w:bookmarkEnd w:id="6"/>
     </w:p>
     <w:p>
       <w:pPr>
@@ -3508,6 +3838,7 @@
           <w:ilvl w:val="0"/>
           <w:numId w:val="8"/>
         </w:numPr>
+        <w:ind w:left="567"/>
       </w:pPr>
       <w:r>
         <w:t xml:space="preserve">Pesquisar sobre </w:t>
@@ -3527,12 +3858,14 @@
       <w:r>
         <w:t xml:space="preserve">: Serão utilizados livros, produções de trabalhos científicos, manual técnico, revistas, artigos e periódicos de renome junto a comunidade científica, preferencialmente que possuam </w:t>
       </w:r>
+      <w:proofErr w:type="spellStart"/>
       <w:r>
         <w:rPr>
           <w:i/>
         </w:rPr>
         <w:t>qualis</w:t>
       </w:r>
+      <w:proofErr w:type="spellEnd"/>
       <w:r>
         <w:t xml:space="preserve"> junto a CAPES, para o embasamento teórico do trabalho</w:t>
       </w:r>
@@ -3550,9 +3883,11 @@
         <w:autoSpaceDN w:val="0"/>
         <w:adjustRightInd w:val="0"/>
         <w:spacing w:line="360" w:lineRule="auto"/>
+        <w:ind w:left="567"/>
         <w:jc w:val="both"/>
       </w:pPr>
       <w:r>
+        <w:lastRenderedPageBreak/>
         <w:t xml:space="preserve">Estudar sobre teorias e metodologias pedagógicas envolvendo o ensino </w:t>
       </w:r>
       <w:r>
@@ -3578,6 +3913,7 @@
         <w:autoSpaceDN w:val="0"/>
         <w:adjustRightInd w:val="0"/>
         <w:spacing w:line="360" w:lineRule="auto"/>
+        <w:ind w:left="567"/>
         <w:jc w:val="both"/>
       </w:pPr>
       <w:r>
@@ -3630,10 +3966,10 @@
         <w:autoSpaceDN w:val="0"/>
         <w:adjustRightInd w:val="0"/>
         <w:spacing w:line="360" w:lineRule="auto"/>
+        <w:ind w:left="567"/>
         <w:jc w:val="both"/>
       </w:pPr>
       <w:r>
-        <w:lastRenderedPageBreak/>
         <w:t xml:space="preserve">Realizar uma pesquisa sobre metodologias de avaliação coerentes a este contexto: nesta etapa deve-se realizar um levantamento bibliográfico sobre as metodologias de avaliação já utilizadas para testar </w:t>
       </w:r>
       <w:r>
@@ -3659,6 +3995,7 @@
         <w:autoSpaceDN w:val="0"/>
         <w:adjustRightInd w:val="0"/>
         <w:spacing w:line="360" w:lineRule="auto"/>
+        <w:ind w:left="567"/>
         <w:jc w:val="both"/>
       </w:pPr>
       <w:r>
@@ -3774,6 +4111,7 @@
         <w:autoSpaceDN w:val="0"/>
         <w:adjustRightInd w:val="0"/>
         <w:spacing w:line="360" w:lineRule="auto"/>
+        <w:ind w:left="567"/>
         <w:jc w:val="both"/>
       </w:pPr>
       <w:r>
@@ -3810,22 +4148,38 @@
         <w:t xml:space="preserve"> e comparados</w:t>
       </w:r>
       <w:r>
-        <w:t xml:space="preserve"> com a</w:t>
+        <w:t xml:space="preserve"> com </w:t>
+      </w:r>
+      <w:proofErr w:type="gramStart"/>
+      <w:r>
+        <w:t>a</w:t>
+      </w:r>
+      <w:r>
+        <w:t>(</w:t>
+      </w:r>
+      <w:proofErr w:type="gramEnd"/>
+      <w:r>
+        <w:t>s)</w:t>
+      </w:r>
+      <w:r>
+        <w:t xml:space="preserve"> turma</w:t>
       </w:r>
       <w:r>
         <w:t>(s)</w:t>
       </w:r>
       <w:r>
-        <w:t xml:space="preserve"> turma</w:t>
-      </w:r>
-      <w:r>
-        <w:t>(s)</w:t>
-      </w:r>
-      <w:r>
         <w:t xml:space="preserve"> que utilizará</w:t>
       </w:r>
       <w:r>
-        <w:t xml:space="preserve">(ão) e </w:t>
+        <w:t>(</w:t>
+      </w:r>
+      <w:proofErr w:type="spellStart"/>
+      <w:r>
+        <w:t>ão</w:t>
+      </w:r>
+      <w:proofErr w:type="spellEnd"/>
+      <w:r>
+        <w:t xml:space="preserve">) e </w:t>
       </w:r>
       <w:r>
         <w:t xml:space="preserve">que </w:t>
@@ -3836,9 +4190,11 @@
       <w:r>
         <w:t>á(</w:t>
       </w:r>
+      <w:proofErr w:type="spellStart"/>
       <w:r>
         <w:t>ão</w:t>
       </w:r>
+      <w:proofErr w:type="spellEnd"/>
       <w:r>
         <w:t>)</w:t>
       </w:r>
@@ -3859,6 +4215,7 @@
         <w:autoSpaceDN w:val="0"/>
         <w:adjustRightInd w:val="0"/>
         <w:spacing w:line="360" w:lineRule="auto"/>
+        <w:ind w:left="567"/>
         <w:jc w:val="both"/>
       </w:pPr>
       <w:r>
@@ -3881,6 +4238,7 @@
         <w:autoSpaceDN w:val="0"/>
         <w:adjustRightInd w:val="0"/>
         <w:spacing w:line="360" w:lineRule="auto"/>
+        <w:ind w:left="567"/>
         <w:jc w:val="both"/>
       </w:pPr>
       <w:r>
@@ -3903,6 +4261,7 @@
         <w:autoSpaceDN w:val="0"/>
         <w:adjustRightInd w:val="0"/>
         <w:spacing w:line="360" w:lineRule="auto"/>
+        <w:ind w:left="567"/>
         <w:jc w:val="both"/>
       </w:pPr>
       <w:r>
@@ -3928,18 +4287,26 @@
           <w:ilvl w:val="0"/>
           <w:numId w:val="8"/>
         </w:numPr>
+        <w:ind w:left="567"/>
       </w:pPr>
       <w:r>
         <w:t xml:space="preserve">Publicar o trabalho em periódicos e congressos, preferencialmente, com </w:t>
       </w:r>
+      <w:proofErr w:type="spellStart"/>
       <w:r>
         <w:rPr>
           <w:i/>
         </w:rPr>
         <w:t>qualis</w:t>
       </w:r>
-      <w:r>
-        <w:t xml:space="preserve"> catalogado na CAPES: Destaca-se que esta etapa é de suma importância, pois através dela a comunidade científica tomará conhecimento do projeto e de seus resultados, neste contexto, novos pesquisadores poderão reutilizá-lo e gerar novos conhecimentos na área</w:t>
+      <w:proofErr w:type="spellEnd"/>
+      <w:r>
+        <w:t xml:space="preserve"> catalogado na CAPES: Destaca-se que esta etapa é de suma importância, pois através dela a comunidade científica tomará conhecimento do projeto e de seus resultados, neste contexto, novos pesquisadores pode</w:t>
+      </w:r>
+      <w:bookmarkStart w:id="7" w:name="_GoBack"/>
+      <w:bookmarkEnd w:id="7"/>
+      <w:r>
+        <w:t>rão reutilizá-lo e gerar novos conhecimentos na área</w:t>
       </w:r>
       <w:r>
         <w:t>.</w:t>
@@ -4109,6 +4476,7 @@
                 <w:szCs w:val="12"/>
               </w:rPr>
             </w:pPr>
+            <w:proofErr w:type="spellStart"/>
             <w:r>
               <w:rPr>
                 <w:rFonts w:eastAsia="Times New Roman"/>
@@ -4118,6 +4486,7 @@
               </w:rPr>
               <w:t>Ago</w:t>
             </w:r>
+            <w:proofErr w:type="spellEnd"/>
             <w:r>
               <w:rPr>
                 <w:rFonts w:eastAsia="Times New Roman"/>
@@ -4265,6 +4634,7 @@
                 <w:szCs w:val="12"/>
               </w:rPr>
             </w:pPr>
+            <w:proofErr w:type="spellStart"/>
             <w:r>
               <w:rPr>
                 <w:rFonts w:eastAsia="Times New Roman"/>
@@ -4274,6 +4644,7 @@
               </w:rPr>
               <w:t>Nov</w:t>
             </w:r>
+            <w:proofErr w:type="spellEnd"/>
             <w:r>
               <w:rPr>
                 <w:rFonts w:eastAsia="Times New Roman"/>
@@ -4421,6 +4792,7 @@
                 <w:szCs w:val="12"/>
               </w:rPr>
             </w:pPr>
+            <w:proofErr w:type="spellStart"/>
             <w:r>
               <w:rPr>
                 <w:rFonts w:eastAsia="Times New Roman"/>
@@ -4430,6 +4802,7 @@
               </w:rPr>
               <w:t>Fev</w:t>
             </w:r>
+            <w:proofErr w:type="spellEnd"/>
             <w:r>
               <w:rPr>
                 <w:rFonts w:eastAsia="Times New Roman"/>
@@ -4525,6 +4898,7 @@
                 <w:szCs w:val="12"/>
               </w:rPr>
             </w:pPr>
+            <w:proofErr w:type="spellStart"/>
             <w:r>
               <w:rPr>
                 <w:rFonts w:eastAsia="Times New Roman"/>
@@ -4534,6 +4908,7 @@
               </w:rPr>
               <w:t>Abr</w:t>
             </w:r>
+            <w:proofErr w:type="spellEnd"/>
             <w:r>
               <w:rPr>
                 <w:rFonts w:eastAsia="Times New Roman"/>
@@ -4629,6 +5004,7 @@
                 <w:szCs w:val="12"/>
               </w:rPr>
             </w:pPr>
+            <w:proofErr w:type="spellStart"/>
             <w:r>
               <w:rPr>
                 <w:rFonts w:eastAsia="Times New Roman"/>
@@ -4638,6 +5014,7 @@
               </w:rPr>
               <w:t>Jun</w:t>
             </w:r>
+            <w:proofErr w:type="spellEnd"/>
             <w:r>
               <w:rPr>
                 <w:rFonts w:eastAsia="Times New Roman"/>
@@ -4681,6 +5058,7 @@
                 <w:szCs w:val="12"/>
               </w:rPr>
             </w:pPr>
+            <w:proofErr w:type="spellStart"/>
             <w:r>
               <w:rPr>
                 <w:rFonts w:eastAsia="Times New Roman"/>
@@ -4690,6 +5068,7 @@
               </w:rPr>
               <w:t>Jul</w:t>
             </w:r>
+            <w:proofErr w:type="spellEnd"/>
             <w:r>
               <w:rPr>
                 <w:rFonts w:eastAsia="Times New Roman"/>
@@ -4733,6 +5112,7 @@
                 <w:szCs w:val="12"/>
               </w:rPr>
             </w:pPr>
+            <w:proofErr w:type="spellStart"/>
             <w:r>
               <w:rPr>
                 <w:rFonts w:eastAsia="Times New Roman"/>
@@ -4742,6 +5122,7 @@
               </w:rPr>
               <w:t>Ago</w:t>
             </w:r>
+            <w:proofErr w:type="spellEnd"/>
             <w:r>
               <w:rPr>
                 <w:rFonts w:eastAsia="Times New Roman"/>
@@ -4889,6 +5270,7 @@
                 <w:szCs w:val="12"/>
               </w:rPr>
             </w:pPr>
+            <w:proofErr w:type="spellStart"/>
             <w:r>
               <w:rPr>
                 <w:rFonts w:eastAsia="Times New Roman"/>
@@ -4898,6 +5280,7 @@
               </w:rPr>
               <w:t>Nov</w:t>
             </w:r>
+            <w:proofErr w:type="spellEnd"/>
             <w:r>
               <w:rPr>
                 <w:rFonts w:eastAsia="Times New Roman"/>
@@ -5045,6 +5428,7 @@
                 <w:szCs w:val="12"/>
               </w:rPr>
             </w:pPr>
+            <w:proofErr w:type="spellStart"/>
             <w:r>
               <w:rPr>
                 <w:rFonts w:eastAsia="Times New Roman"/>
@@ -5054,6 +5438,7 @@
               </w:rPr>
               <w:t>Fev</w:t>
             </w:r>
+            <w:proofErr w:type="spellEnd"/>
             <w:r>
               <w:rPr>
                 <w:rFonts w:eastAsia="Times New Roman"/>
@@ -5149,6 +5534,7 @@
                 <w:szCs w:val="12"/>
               </w:rPr>
             </w:pPr>
+            <w:proofErr w:type="spellStart"/>
             <w:r>
               <w:rPr>
                 <w:rFonts w:eastAsia="Times New Roman"/>
@@ -5158,6 +5544,7 @@
               </w:rPr>
               <w:t>Abr</w:t>
             </w:r>
+            <w:proofErr w:type="spellEnd"/>
             <w:r>
               <w:rPr>
                 <w:rFonts w:eastAsia="Times New Roman"/>
@@ -5253,6 +5640,7 @@
                 <w:szCs w:val="12"/>
               </w:rPr>
             </w:pPr>
+            <w:proofErr w:type="spellStart"/>
             <w:r>
               <w:rPr>
                 <w:rFonts w:eastAsia="Times New Roman"/>
@@ -5262,6 +5650,7 @@
               </w:rPr>
               <w:t>Jun</w:t>
             </w:r>
+            <w:proofErr w:type="spellEnd"/>
             <w:r>
               <w:rPr>
                 <w:rFonts w:eastAsia="Times New Roman"/>
@@ -5305,6 +5694,7 @@
                 <w:szCs w:val="12"/>
               </w:rPr>
             </w:pPr>
+            <w:proofErr w:type="spellStart"/>
             <w:r>
               <w:rPr>
                 <w:rFonts w:eastAsia="Times New Roman"/>
@@ -5314,6 +5704,7 @@
               </w:rPr>
               <w:t>Jul</w:t>
             </w:r>
+            <w:proofErr w:type="spellEnd"/>
             <w:r>
               <w:rPr>
                 <w:rFonts w:eastAsia="Times New Roman"/>
@@ -12479,6 +12870,7 @@
               </w:rPr>
               <w:t xml:space="preserve">Publicar o trabalho em periódicos e congressos, preferencialmente, com </w:t>
             </w:r>
+            <w:proofErr w:type="spellStart"/>
             <w:r>
               <w:rPr>
                 <w:rFonts w:eastAsia="Times New Roman"/>
@@ -12489,6 +12881,7 @@
               </w:rPr>
               <w:t>qualis</w:t>
             </w:r>
+            <w:proofErr w:type="spellEnd"/>
             <w:r>
               <w:rPr>
                 <w:rFonts w:eastAsia="Times New Roman"/>
@@ -13491,8 +13884,13 @@
               <w:t>Capacitação em Desenvolvimento Móvel</w:t>
             </w:r>
             <w:r>
-              <w:t xml:space="preserve"> com Phonegap</w:t>
-            </w:r>
+              <w:t xml:space="preserve"> com </w:t>
+            </w:r>
+            <w:proofErr w:type="spellStart"/>
+            <w:r>
+              <w:t>Phonegap</w:t>
+            </w:r>
+            <w:proofErr w:type="spellEnd"/>
           </w:p>
         </w:tc>
         <w:tc>
@@ -15239,7 +15637,7 @@
   <w:style w:type="paragraph" w:default="1" w:styleId="Normal">
     <w:name w:val="Normal"/>
     <w:qFormat/>
-    <w:rsid w:val="003C6693"/>
+    <w:rsid w:val="008D55E4"/>
     <w:rPr>
       <w:rFonts w:ascii="Times New Roman" w:hAnsi="Times New Roman" w:cs="Times New Roman"/>
       <w:lang w:eastAsia="pt-BR"/>
@@ -15893,7 +16291,7 @@
 </file>
 
 <file path=customXml/itemProps1.xml><?xml version="1.0" encoding="utf-8"?>
-<ds:datastoreItem xmlns:ds="http://schemas.openxmlformats.org/officeDocument/2006/customXml" ds:itemID="{58DCBA4C-3653-2F4D-8A13-FED5A05B8283}">
+<ds:datastoreItem xmlns:ds="http://schemas.openxmlformats.org/officeDocument/2006/customXml" ds:itemID="{6557381B-29AB-134A-BD07-8BC356E04C31}">
   <ds:schemaRefs>
     <ds:schemaRef ds:uri="http://schemas.openxmlformats.org/officeDocument/2006/bibliography"/>
   </ds:schemaRefs>

</xml_diff>